<commit_message>
docs and fix realtime chart
</commit_message>
<xml_diff>
--- a/doc/测试文档_新.docx
+++ b/doc/测试文档_新.docx
@@ -181,6 +181,7 @@
             <w:dataBinding w:prefixMappings="xmlns:ns0='http://purl.org/dc/elements/1.1/' xmlns:ns1='http://schemas.openxmlformats.org/package/2006/metadata/core-properties' " w:xpath="/ns1:coreProperties[1]/ns0:subject[1]" w:storeItemID="{6C3C8BC8-F283-45AE-878A-BAB7291924A1}"/>
             <w:text/>
           </w:sdtPr>
+          <w:sdtEndPr/>
           <w:sdtContent>
             <w:p>
               <w:pPr>
@@ -295,6 +296,7 @@
                                     <w:calendar w:val="gregorian"/>
                                   </w:date>
                                 </w:sdtPr>
+                                <w:sdtEndPr/>
                                 <w:sdtContent>
                                   <w:p>
                                     <w:pPr>
@@ -340,6 +342,7 @@
                                     <w:dataBinding w:prefixMappings="xmlns:ns0='http://schemas.openxmlformats.org/officeDocument/2006/extended-properties' " w:xpath="/ns0:Properties[1]/ns0:Company[1]" w:storeItemID="{6668398D-A668-4E3E-A5EB-62B293D839F1}"/>
                                     <w:text/>
                                   </w:sdtPr>
+                                  <w:sdtEndPr/>
                                   <w:sdtContent>
                                     <w:r>
                                       <w:rPr>
@@ -377,6 +380,7 @@
                                     <w:dataBinding w:prefixMappings="xmlns:ns0='http://schemas.microsoft.com/office/2006/coverPageProps' " w:xpath="/ns0:CoverPageProperties[1]/ns0:CompanyAddress[1]" w:storeItemID="{55AF091B-3C7A-41E3-B477-F2FDAA23CFDA}"/>
                                     <w:text/>
                                   </w:sdtPr>
+                                  <w:sdtEndPr/>
                                   <w:sdtContent>
                                     <w:r>
                                       <w:rPr>
@@ -431,6 +435,7 @@
                               <w:calendar w:val="gregorian"/>
                             </w:date>
                           </w:sdtPr>
+                          <w:sdtEndPr/>
                           <w:sdtContent>
                             <w:p>
                               <w:pPr>
@@ -476,6 +481,7 @@
                               <w:dataBinding w:prefixMappings="xmlns:ns0='http://schemas.openxmlformats.org/officeDocument/2006/extended-properties' " w:xpath="/ns0:Properties[1]/ns0:Company[1]" w:storeItemID="{6668398D-A668-4E3E-A5EB-62B293D839F1}"/>
                               <w:text/>
                             </w:sdtPr>
+                            <w:sdtEndPr/>
                             <w:sdtContent>
                               <w:r>
                                 <w:rPr>
@@ -513,6 +519,7 @@
                               <w:dataBinding w:prefixMappings="xmlns:ns0='http://schemas.microsoft.com/office/2006/coverPageProps' " w:xpath="/ns0:CoverPageProperties[1]/ns0:CompanyAddress[1]" w:storeItemID="{55AF091B-3C7A-41E3-B477-F2FDAA23CFDA}"/>
                               <w:text/>
                             </w:sdtPr>
+                            <w:sdtEndPr/>
                             <w:sdtContent>
                               <w:r>
                                 <w:rPr>
@@ -2645,19 +2652,11 @@
         <w:rPr>
           <w:rFonts w:hint="eastAsia"/>
         </w:rPr>
-        <w:t>该文档描述了</w:t>
-      </w:r>
-      <w:proofErr w:type="spellStart"/>
-      <w:r>
-        <w:rPr>
-          <w:rFonts w:hint="eastAsia"/>
-        </w:rPr>
-        <w:t>wifi</w:t>
+        <w:t>该文档描述了wifi</w:t>
       </w:r>
       <w:r>
         <w:t>Probe</w:t>
       </w:r>
-      <w:proofErr w:type="spellEnd"/>
       <w:r>
         <w:rPr>
           <w:rFonts w:hint="eastAsia"/>
@@ -2883,15 +2882,21 @@
       <w:bookmarkEnd w:id="1"/>
     </w:p>
     <w:p>
-      <w:r>
+      <w:pPr>
         <w:rPr>
+          <w:rFonts w:hint="eastAsia"/>
+        </w:rPr>
+      </w:pPr>
+      <w:r>
+        <w:rPr>
+          <w:rFonts w:hint="eastAsia"/>
           <w:noProof/>
         </w:rPr>
         <w:drawing>
-          <wp:inline distT="0" distB="0" distL="114300" distR="114300">
-            <wp:extent cx="5269865" cy="3515995"/>
-            <wp:effectExtent l="0" t="0" r="6985" b="8255"/>
-            <wp:docPr id="6" name="图片 1"/>
+          <wp:inline distT="0" distB="0" distL="0" distR="0">
+            <wp:extent cx="5274310" cy="3810000"/>
+            <wp:effectExtent l="0" t="0" r="2540" b="0"/>
+            <wp:docPr id="19" name="图片 19"/>
             <wp:cNvGraphicFramePr>
               <a:graphicFrameLocks xmlns:a="http://schemas.openxmlformats.org/drawingml/2006/main" noChangeAspect="1"/>
             </wp:cNvGraphicFramePr>
@@ -2899,13 +2904,17 @@
               <a:graphicData uri="http://schemas.openxmlformats.org/drawingml/2006/picture">
                 <pic:pic xmlns:pic="http://schemas.openxmlformats.org/drawingml/2006/picture">
                   <pic:nvPicPr>
-                    <pic:cNvPr id="6" name="图片 1"/>
-                    <pic:cNvPicPr>
-                      <a:picLocks noChangeAspect="1"/>
-                    </pic:cNvPicPr>
+                    <pic:cNvPr id="19" name="硬件环境.png"/>
+                    <pic:cNvPicPr/>
                   </pic:nvPicPr>
                   <pic:blipFill>
-                    <a:blip r:embed="rId12"/>
+                    <a:blip r:embed="rId12">
+                      <a:extLst>
+                        <a:ext uri="{28A0092B-C50C-407E-A947-70E740481C1C}">
+                          <a14:useLocalDpi xmlns:a14="http://schemas.microsoft.com/office/drawing/2010/main" val="0"/>
+                        </a:ext>
+                      </a:extLst>
+                    </a:blip>
                     <a:stretch>
                       <a:fillRect/>
                     </a:stretch>
@@ -2913,15 +2922,11 @@
                   <pic:spPr>
                     <a:xfrm>
                       <a:off x="0" y="0"/>
-                      <a:ext cx="5269865" cy="3515995"/>
+                      <a:ext cx="5274310" cy="3810000"/>
                     </a:xfrm>
                     <a:prstGeom prst="rect">
                       <a:avLst/>
                     </a:prstGeom>
-                    <a:noFill/>
-                    <a:ln w="9525">
-                      <a:noFill/>
-                    </a:ln>
                   </pic:spPr>
                 </pic:pic>
               </a:graphicData>
@@ -2965,21 +2970,7 @@
         <w:rPr>
           <w:rFonts w:hint="eastAsia"/>
         </w:rPr>
-        <w:t>一台</w:t>
-      </w:r>
-      <w:proofErr w:type="spellStart"/>
-      <w:r>
-        <w:rPr>
-          <w:rFonts w:hint="eastAsia"/>
-        </w:rPr>
-        <w:t>mysql</w:t>
-      </w:r>
-      <w:proofErr w:type="spellEnd"/>
-      <w:r>
-        <w:rPr>
-          <w:rFonts w:hint="eastAsia"/>
-        </w:rPr>
-        <w:t>数据库服务器（1核心1G内存）</w:t>
+        <w:t>一台mysql数据库服务器（1核心1G内存）</w:t>
       </w:r>
     </w:p>
     <w:p>
@@ -4119,8 +4110,6 @@
             </w:r>
           </w:p>
         </w:tc>
-        <w:bookmarkStart w:id="8" w:name="_GoBack"/>
-        <w:bookmarkEnd w:id="8"/>
       </w:tr>
       <w:tr>
         <w:tc>
@@ -4293,15 +4282,21 @@
       <w:pPr>
         <w:pStyle w:val="4"/>
       </w:pPr>
-      <w:bookmarkStart w:id="9" w:name="_Toc486273872"/>
+      <w:bookmarkStart w:id="8" w:name="_Toc486273872"/>
       <w:r>
         <w:rPr>
           <w:rFonts w:hint="eastAsia"/>
         </w:rPr>
-        <w:t>TUS1-</w:t>
-      </w:r>
-      <w:r>
-        <w:t>4</w:t>
+        <w:t>TUS1</w:t>
+      </w:r>
+      <w:r>
+        <w:rPr>
+          <w:rFonts w:hint="eastAsia"/>
+        </w:rPr>
+        <w:t>-</w:t>
+      </w:r>
+      <w:r>
+        <w:t>5</w:t>
       </w:r>
       <w:r>
         <w:rPr>
@@ -4309,7 +4304,7 @@
         </w:rPr>
         <w:t>测试结果示例</w:t>
       </w:r>
-      <w:bookmarkEnd w:id="9"/>
+      <w:bookmarkEnd w:id="8"/>
     </w:p>
     <w:p>
       <w:r>
@@ -4318,9 +4313,9 @@
         </w:rPr>
         <w:drawing>
           <wp:inline distT="0" distB="0" distL="0" distR="0">
-            <wp:extent cx="5274310" cy="2462530"/>
-            <wp:effectExtent l="0" t="0" r="2540" b="0"/>
-            <wp:docPr id="1" name="图片 1"/>
+            <wp:extent cx="5274310" cy="2509520"/>
+            <wp:effectExtent l="0" t="0" r="2540" b="5080"/>
+            <wp:docPr id="25" name="图片 25"/>
             <wp:cNvGraphicFramePr>
               <a:graphicFrameLocks xmlns:a="http://schemas.openxmlformats.org/drawingml/2006/main" noChangeAspect="1"/>
             </wp:cNvGraphicFramePr>
@@ -4328,13 +4323,17 @@
               <a:graphicData uri="http://schemas.openxmlformats.org/drawingml/2006/picture">
                 <pic:pic xmlns:pic="http://schemas.openxmlformats.org/drawingml/2006/picture">
                   <pic:nvPicPr>
-                    <pic:cNvPr id="1" name="图片 1"/>
-                    <pic:cNvPicPr>
-                      <a:picLocks noChangeAspect="1"/>
-                    </pic:cNvPicPr>
+                    <pic:cNvPr id="25" name="客流量.png"/>
+                    <pic:cNvPicPr/>
                   </pic:nvPicPr>
                   <pic:blipFill>
-                    <a:blip r:embed="rId14"/>
+                    <a:blip r:embed="rId14">
+                      <a:extLst>
+                        <a:ext uri="{28A0092B-C50C-407E-A947-70E740481C1C}">
+                          <a14:useLocalDpi xmlns:a14="http://schemas.microsoft.com/office/drawing/2010/main" val="0"/>
+                        </a:ext>
+                      </a:extLst>
+                    </a:blip>
                     <a:stretch>
                       <a:fillRect/>
                     </a:stretch>
@@ -4342,7 +4341,7 @@
                   <pic:spPr>
                     <a:xfrm>
                       <a:off x="0" y="0"/>
-                      <a:ext cx="5274310" cy="2462530"/>
+                      <a:ext cx="5274310" cy="2509520"/>
                     </a:xfrm>
                     <a:prstGeom prst="rect">
                       <a:avLst/>
@@ -4354,6 +4353,8 @@
           </wp:inline>
         </w:drawing>
       </w:r>
+      <w:bookmarkStart w:id="9" w:name="_GoBack"/>
+      <w:bookmarkEnd w:id="9"/>
     </w:p>
     <w:p>
       <w:pPr>
@@ -5177,25 +5178,15 @@
                 <w:sz w:val="21"/>
                 <w:szCs w:val="21"/>
               </w:rPr>
-              <w:t>年的活跃</w:t>
-            </w:r>
-            <w:proofErr w:type="gramStart"/>
-            <w:r>
-              <w:rPr>
-                <w:rFonts w:hint="eastAsia"/>
-                <w:sz w:val="21"/>
-                <w:szCs w:val="21"/>
-              </w:rPr>
-              <w:t>度分析</w:t>
-            </w:r>
-            <w:proofErr w:type="gramEnd"/>
-            <w:r>
-              <w:rPr>
-                <w:rFonts w:hint="eastAsia"/>
-                <w:sz w:val="21"/>
-                <w:szCs w:val="21"/>
-              </w:rPr>
-              <w:t>数据</w:t>
+              <w:t>年的活跃度分析数据</w:t>
+            </w:r>
+            <w:r>
+              <w:rPr>
+                <w:rFonts w:hint="eastAsia"/>
+                <w:sz w:val="21"/>
+                <w:szCs w:val="21"/>
+              </w:rPr>
+              <w:t>，以及此后三年的预测数据</w:t>
             </w:r>
           </w:p>
         </w:tc>
@@ -5390,25 +5381,24 @@
                 <w:sz w:val="21"/>
                 <w:szCs w:val="21"/>
               </w:rPr>
-              <w:t>月的活跃</w:t>
-            </w:r>
-            <w:proofErr w:type="gramStart"/>
-            <w:r>
-              <w:rPr>
-                <w:rFonts w:hint="eastAsia"/>
-                <w:sz w:val="21"/>
-                <w:szCs w:val="21"/>
-              </w:rPr>
-              <w:t>度分析</w:t>
-            </w:r>
-            <w:proofErr w:type="gramEnd"/>
-            <w:r>
-              <w:rPr>
-                <w:rFonts w:hint="eastAsia"/>
-                <w:sz w:val="21"/>
-                <w:szCs w:val="21"/>
-              </w:rPr>
-              <w:t>数据</w:t>
+              <w:t>月的活跃度分析数据</w:t>
+            </w:r>
+            <w:r>
+              <w:rPr>
+                <w:rFonts w:hint="eastAsia"/>
+                <w:sz w:val="21"/>
+                <w:szCs w:val="21"/>
+              </w:rPr>
+              <w:t>，以及此后三</w:t>
+            </w:r>
+            <w:r>
+              <w:rPr>
+                <w:rFonts w:hint="eastAsia"/>
+                <w:sz w:val="21"/>
+                <w:szCs w:val="21"/>
+              </w:rPr>
+              <w:lastRenderedPageBreak/>
+              <w:t>个月的预测数据</w:t>
             </w:r>
           </w:p>
         </w:tc>
@@ -5431,6 +5421,7 @@
                 <w:sz w:val="21"/>
                 <w:szCs w:val="21"/>
               </w:rPr>
+              <w:lastRenderedPageBreak/>
               <w:t>TUS</w:t>
             </w:r>
             <w:r>
@@ -5539,7 +5530,6 @@
                 <w:sz w:val="21"/>
                 <w:szCs w:val="21"/>
               </w:rPr>
-              <w:lastRenderedPageBreak/>
               <w:t>20:00:00</w:t>
             </w:r>
           </w:p>
@@ -5561,7 +5551,6 @@
                 <w:sz w:val="21"/>
                 <w:szCs w:val="21"/>
               </w:rPr>
-              <w:lastRenderedPageBreak/>
               <w:t>2017/6/</w:t>
             </w:r>
             <w:r>
@@ -5584,7 +5573,6 @@
                 <w:sz w:val="21"/>
                 <w:szCs w:val="21"/>
               </w:rPr>
-              <w:lastRenderedPageBreak/>
               <w:t>21</w:t>
             </w:r>
             <w:r>
@@ -5614,27 +5602,15 @@
                 <w:sz w:val="21"/>
                 <w:szCs w:val="21"/>
               </w:rPr>
-              <w:lastRenderedPageBreak/>
-              <w:t>按周统计的此五周的活跃</w:t>
-            </w:r>
-            <w:proofErr w:type="gramStart"/>
-            <w:r>
-              <w:rPr>
-                <w:rFonts w:hint="eastAsia"/>
-                <w:sz w:val="21"/>
-                <w:szCs w:val="21"/>
-              </w:rPr>
-              <w:lastRenderedPageBreak/>
-              <w:t>度分析</w:t>
-            </w:r>
-            <w:proofErr w:type="gramEnd"/>
-            <w:r>
-              <w:rPr>
-                <w:rFonts w:hint="eastAsia"/>
-                <w:sz w:val="21"/>
-                <w:szCs w:val="21"/>
-              </w:rPr>
-              <w:t>数据</w:t>
+              <w:t>按周统计的此五周的活跃度分析数据</w:t>
+            </w:r>
+            <w:r>
+              <w:rPr>
+                <w:rFonts w:hint="eastAsia"/>
+                <w:sz w:val="21"/>
+                <w:szCs w:val="21"/>
+              </w:rPr>
+              <w:t>，以及此后三周的预测数据</w:t>
             </w:r>
           </w:p>
         </w:tc>
@@ -5657,7 +5633,6 @@
                 <w:sz w:val="21"/>
                 <w:szCs w:val="21"/>
               </w:rPr>
-              <w:lastRenderedPageBreak/>
               <w:t>TUS</w:t>
             </w:r>
             <w:r>
@@ -5823,25 +5798,15 @@
                 <w:sz w:val="21"/>
                 <w:szCs w:val="21"/>
               </w:rPr>
-              <w:t>号的活跃</w:t>
-            </w:r>
-            <w:proofErr w:type="gramStart"/>
-            <w:r>
-              <w:rPr>
-                <w:rFonts w:hint="eastAsia"/>
-                <w:sz w:val="21"/>
-                <w:szCs w:val="21"/>
-              </w:rPr>
-              <w:t>度分析</w:t>
-            </w:r>
-            <w:proofErr w:type="gramEnd"/>
-            <w:r>
-              <w:rPr>
-                <w:rFonts w:hint="eastAsia"/>
-                <w:sz w:val="21"/>
-                <w:szCs w:val="21"/>
-              </w:rPr>
-              <w:t>数据</w:t>
+              <w:t>号的活跃度分析数据</w:t>
+            </w:r>
+            <w:r>
+              <w:rPr>
+                <w:rFonts w:hint="eastAsia"/>
+                <w:sz w:val="21"/>
+                <w:szCs w:val="21"/>
+              </w:rPr>
+              <w:t>，以及此后三天的预测数据</w:t>
             </w:r>
           </w:p>
         </w:tc>
@@ -6014,25 +5979,15 @@
                 <w:sz w:val="21"/>
                 <w:szCs w:val="21"/>
               </w:rPr>
-              <w:t>按小时统计的9点到21点的活跃</w:t>
-            </w:r>
-            <w:proofErr w:type="gramStart"/>
-            <w:r>
-              <w:rPr>
-                <w:rFonts w:hint="eastAsia"/>
-                <w:sz w:val="21"/>
-                <w:szCs w:val="21"/>
-              </w:rPr>
-              <w:t>度分析</w:t>
-            </w:r>
-            <w:proofErr w:type="gramEnd"/>
-            <w:r>
-              <w:rPr>
-                <w:rFonts w:hint="eastAsia"/>
-                <w:sz w:val="21"/>
-                <w:szCs w:val="21"/>
-              </w:rPr>
-              <w:t>数据</w:t>
+              <w:t>按小时统计的9点到21点的活跃度分析数据</w:t>
+            </w:r>
+            <w:r>
+              <w:rPr>
+                <w:rFonts w:hint="eastAsia"/>
+                <w:sz w:val="21"/>
+                <w:szCs w:val="21"/>
+              </w:rPr>
+              <w:t>，以及此后三个小时的预测数据</w:t>
             </w:r>
           </w:p>
         </w:tc>
@@ -6067,9 +6022,9 @@
         </w:rPr>
         <w:drawing>
           <wp:inline distT="0" distB="0" distL="0" distR="0">
-            <wp:extent cx="5274310" cy="2824480"/>
-            <wp:effectExtent l="0" t="0" r="2540" b="0"/>
-            <wp:docPr id="4" name="图片 4"/>
+            <wp:extent cx="5504520" cy="3067050"/>
+            <wp:effectExtent l="0" t="0" r="1270" b="0"/>
+            <wp:docPr id="20" name="图片 20"/>
             <wp:cNvGraphicFramePr>
               <a:graphicFrameLocks xmlns:a="http://schemas.openxmlformats.org/drawingml/2006/main" noChangeAspect="1"/>
             </wp:cNvGraphicFramePr>
@@ -6077,13 +6032,17 @@
               <a:graphicData uri="http://schemas.openxmlformats.org/drawingml/2006/picture">
                 <pic:pic xmlns:pic="http://schemas.openxmlformats.org/drawingml/2006/picture">
                   <pic:nvPicPr>
-                    <pic:cNvPr id="4" name="图片 4"/>
-                    <pic:cNvPicPr>
-                      <a:picLocks noChangeAspect="1"/>
-                    </pic:cNvPicPr>
+                    <pic:cNvPr id="20" name="活跃度.png"/>
+                    <pic:cNvPicPr/>
                   </pic:nvPicPr>
                   <pic:blipFill>
-                    <a:blip r:embed="rId16"/>
+                    <a:blip r:embed="rId16">
+                      <a:extLst>
+                        <a:ext uri="{28A0092B-C50C-407E-A947-70E740481C1C}">
+                          <a14:useLocalDpi xmlns:a14="http://schemas.microsoft.com/office/drawing/2010/main" val="0"/>
+                        </a:ext>
+                      </a:extLst>
+                    </a:blip>
                     <a:stretch>
                       <a:fillRect/>
                     </a:stretch>
@@ -6091,7 +6050,7 @@
                   <pic:spPr>
                     <a:xfrm>
                       <a:off x="0" y="0"/>
-                      <a:ext cx="5274310" cy="2824480"/>
+                      <a:ext cx="5507205" cy="3068546"/>
                     </a:xfrm>
                     <a:prstGeom prst="rect">
                       <a:avLst/>
@@ -6318,6 +6277,7 @@
                 <w:sz w:val="21"/>
                 <w:szCs w:val="21"/>
               </w:rPr>
+              <w:lastRenderedPageBreak/>
               <w:t>TUS2-1</w:t>
             </w:r>
           </w:p>
@@ -6395,25 +6355,7 @@
                 <w:sz w:val="21"/>
                 <w:szCs w:val="21"/>
               </w:rPr>
-              <w:t>该时间的活跃</w:t>
-            </w:r>
-            <w:proofErr w:type="gramStart"/>
-            <w:r>
-              <w:rPr>
-                <w:rFonts w:hint="eastAsia"/>
-                <w:sz w:val="21"/>
-                <w:szCs w:val="21"/>
-              </w:rPr>
-              <w:t>度各项</w:t>
-            </w:r>
-            <w:proofErr w:type="gramEnd"/>
-            <w:r>
-              <w:rPr>
-                <w:rFonts w:hint="eastAsia"/>
-                <w:sz w:val="21"/>
-                <w:szCs w:val="21"/>
-              </w:rPr>
-              <w:t>数据</w:t>
+              <w:t>该时间的活跃度各项数据</w:t>
             </w:r>
           </w:p>
         </w:tc>
@@ -6437,7 +6379,6 @@
         <w:rPr>
           <w:noProof/>
         </w:rPr>
-        <w:lastRenderedPageBreak/>
         <w:drawing>
           <wp:inline distT="0" distB="0" distL="0" distR="0">
             <wp:extent cx="5274310" cy="2782570"/>
@@ -6940,6 +6881,14 @@
               </w:rPr>
               <w:t>年的新老顾客分析数据</w:t>
             </w:r>
+            <w:r>
+              <w:rPr>
+                <w:rFonts w:hint="eastAsia"/>
+                <w:sz w:val="21"/>
+                <w:szCs w:val="21"/>
+              </w:rPr>
+              <w:t>，以及此后三年的预测数据</w:t>
+            </w:r>
           </w:p>
         </w:tc>
       </w:tr>
@@ -7135,6 +7084,14 @@
               </w:rPr>
               <w:t>月的新老顾客分析数据</w:t>
             </w:r>
+            <w:r>
+              <w:rPr>
+                <w:rFonts w:hint="eastAsia"/>
+                <w:sz w:val="21"/>
+                <w:szCs w:val="21"/>
+              </w:rPr>
+              <w:t>，以及此后三个月的预测数据</w:t>
+            </w:r>
           </w:p>
         </w:tc>
       </w:tr>
@@ -7156,6 +7113,7 @@
                 <w:sz w:val="21"/>
                 <w:szCs w:val="21"/>
               </w:rPr>
+              <w:lastRenderedPageBreak/>
               <w:t>TUS</w:t>
             </w:r>
             <w:r>
@@ -7337,6 +7295,14 @@
                 <w:szCs w:val="21"/>
               </w:rPr>
               <w:t>按周统计的此五周的新老顾客分析数据</w:t>
+            </w:r>
+            <w:r>
+              <w:rPr>
+                <w:rFonts w:hint="eastAsia"/>
+                <w:sz w:val="21"/>
+                <w:szCs w:val="21"/>
+              </w:rPr>
+              <w:t>，以及此后三周的预测数据</w:t>
             </w:r>
           </w:p>
         </w:tc>
@@ -7526,6 +7492,14 @@
               </w:rPr>
               <w:t>号的新老顾客分析数据</w:t>
             </w:r>
+            <w:r>
+              <w:rPr>
+                <w:rFonts w:hint="eastAsia"/>
+                <w:sz w:val="21"/>
+                <w:szCs w:val="21"/>
+              </w:rPr>
+              <w:t>，以及此后三天的预测数据</w:t>
+            </w:r>
           </w:p>
         </w:tc>
       </w:tr>
@@ -7640,7 +7614,6 @@
                 <w:sz w:val="21"/>
                 <w:szCs w:val="21"/>
               </w:rPr>
-              <w:lastRenderedPageBreak/>
               <w:t>9:00:00</w:t>
             </w:r>
           </w:p>
@@ -7662,7 +7635,6 @@
                 <w:sz w:val="21"/>
                 <w:szCs w:val="21"/>
               </w:rPr>
-              <w:lastRenderedPageBreak/>
               <w:t>2017/5/1</w:t>
             </w:r>
           </w:p>
@@ -7678,7 +7650,6 @@
                 <w:sz w:val="21"/>
                 <w:szCs w:val="21"/>
               </w:rPr>
-              <w:lastRenderedPageBreak/>
               <w:t>21:00:00</w:t>
             </w:r>
           </w:p>
@@ -7700,17 +7671,15 @@
                 <w:sz w:val="21"/>
                 <w:szCs w:val="21"/>
               </w:rPr>
-              <w:lastRenderedPageBreak/>
-              <w:t>按小时统计的9点到21点</w:t>
-            </w:r>
-            <w:r>
-              <w:rPr>
-                <w:rFonts w:hint="eastAsia"/>
-                <w:sz w:val="21"/>
-                <w:szCs w:val="21"/>
-              </w:rPr>
-              <w:lastRenderedPageBreak/>
-              <w:t>的新老顾客分析数据</w:t>
+              <w:t>按小时统计的9点到21点的新老顾客分析数据</w:t>
+            </w:r>
+            <w:r>
+              <w:rPr>
+                <w:rFonts w:hint="eastAsia"/>
+                <w:sz w:val="21"/>
+                <w:szCs w:val="21"/>
+              </w:rPr>
+              <w:t>，以及此后三个小时的预测数据</w:t>
             </w:r>
           </w:p>
         </w:tc>
@@ -7725,7 +7694,6 @@
         <w:rPr>
           <w:rFonts w:hint="eastAsia"/>
         </w:rPr>
-        <w:lastRenderedPageBreak/>
         <w:t>TUS1-4测试结果示例</w:t>
       </w:r>
       <w:bookmarkEnd w:id="19"/>
@@ -7737,9 +7705,9 @@
         </w:rPr>
         <w:drawing>
           <wp:inline distT="0" distB="0" distL="0" distR="0">
-            <wp:extent cx="5274310" cy="2834640"/>
+            <wp:extent cx="5274310" cy="2929890"/>
             <wp:effectExtent l="0" t="0" r="2540" b="3810"/>
-            <wp:docPr id="7" name="图片 7"/>
+            <wp:docPr id="21" name="图片 21"/>
             <wp:cNvGraphicFramePr>
               <a:graphicFrameLocks xmlns:a="http://schemas.openxmlformats.org/drawingml/2006/main" noChangeAspect="1"/>
             </wp:cNvGraphicFramePr>
@@ -7747,13 +7715,17 @@
               <a:graphicData uri="http://schemas.openxmlformats.org/drawingml/2006/picture">
                 <pic:pic xmlns:pic="http://schemas.openxmlformats.org/drawingml/2006/picture">
                   <pic:nvPicPr>
-                    <pic:cNvPr id="7" name="图片 7"/>
-                    <pic:cNvPicPr>
-                      <a:picLocks noChangeAspect="1"/>
-                    </pic:cNvPicPr>
+                    <pic:cNvPr id="21" name="新老顾客.png"/>
+                    <pic:cNvPicPr/>
                   </pic:nvPicPr>
                   <pic:blipFill>
-                    <a:blip r:embed="rId18"/>
+                    <a:blip r:embed="rId18">
+                      <a:extLst>
+                        <a:ext uri="{28A0092B-C50C-407E-A947-70E740481C1C}">
+                          <a14:useLocalDpi xmlns:a14="http://schemas.microsoft.com/office/drawing/2010/main" val="0"/>
+                        </a:ext>
+                      </a:extLst>
+                    </a:blip>
                     <a:stretch>
                       <a:fillRect/>
                     </a:stretch>
@@ -7761,7 +7733,7 @@
                   <pic:spPr>
                     <a:xfrm>
                       <a:off x="0" y="0"/>
-                      <a:ext cx="5274310" cy="2834640"/>
+                      <a:ext cx="5274310" cy="2929890"/>
                     </a:xfrm>
                     <a:prstGeom prst="rect">
                       <a:avLst/>
@@ -7988,6 +7960,7 @@
                 <w:sz w:val="21"/>
                 <w:szCs w:val="21"/>
               </w:rPr>
+              <w:lastRenderedPageBreak/>
               <w:t>TUS2-1</w:t>
             </w:r>
           </w:p>
@@ -8096,7 +8069,6 @@
         <w:rPr>
           <w:noProof/>
         </w:rPr>
-        <w:lastRenderedPageBreak/>
         <w:drawing>
           <wp:inline distT="0" distB="0" distL="0" distR="0">
             <wp:extent cx="5274310" cy="2814320"/>
@@ -8597,25 +8569,15 @@
                 <w:sz w:val="21"/>
                 <w:szCs w:val="21"/>
               </w:rPr>
-              <w:t>年的驻店时</w:t>
-            </w:r>
-            <w:proofErr w:type="gramStart"/>
-            <w:r>
-              <w:rPr>
-                <w:rFonts w:hint="eastAsia"/>
-                <w:sz w:val="21"/>
-                <w:szCs w:val="21"/>
-              </w:rPr>
-              <w:t>长分析</w:t>
-            </w:r>
-            <w:proofErr w:type="gramEnd"/>
-            <w:r>
-              <w:rPr>
-                <w:rFonts w:hint="eastAsia"/>
-                <w:sz w:val="21"/>
-                <w:szCs w:val="21"/>
-              </w:rPr>
-              <w:t>数据</w:t>
+              <w:t>年的驻店时长分析数据</w:t>
+            </w:r>
+            <w:r>
+              <w:rPr>
+                <w:rFonts w:hint="eastAsia"/>
+                <w:sz w:val="21"/>
+                <w:szCs w:val="21"/>
+              </w:rPr>
+              <w:t>，以及此后三年的预测数据</w:t>
             </w:r>
           </w:p>
         </w:tc>
@@ -8810,25 +8772,15 @@
                 <w:sz w:val="21"/>
                 <w:szCs w:val="21"/>
               </w:rPr>
-              <w:t>月的驻店时</w:t>
-            </w:r>
-            <w:proofErr w:type="gramStart"/>
-            <w:r>
-              <w:rPr>
-                <w:rFonts w:hint="eastAsia"/>
-                <w:sz w:val="21"/>
-                <w:szCs w:val="21"/>
-              </w:rPr>
-              <w:t>长分析</w:t>
-            </w:r>
-            <w:proofErr w:type="gramEnd"/>
-            <w:r>
-              <w:rPr>
-                <w:rFonts w:hint="eastAsia"/>
-                <w:sz w:val="21"/>
-                <w:szCs w:val="21"/>
-              </w:rPr>
-              <w:t>数据</w:t>
+              <w:t>月的驻店时长分析数据</w:t>
+            </w:r>
+            <w:r>
+              <w:rPr>
+                <w:rFonts w:hint="eastAsia"/>
+                <w:sz w:val="21"/>
+                <w:szCs w:val="21"/>
+              </w:rPr>
+              <w:t>，以及此后三个月的预测数据</w:t>
             </w:r>
           </w:p>
         </w:tc>
@@ -8851,6 +8803,7 @@
                 <w:sz w:val="21"/>
                 <w:szCs w:val="21"/>
               </w:rPr>
+              <w:lastRenderedPageBreak/>
               <w:t>TUS</w:t>
             </w:r>
             <w:r>
@@ -9031,25 +8984,15 @@
                 <w:sz w:val="21"/>
                 <w:szCs w:val="21"/>
               </w:rPr>
-              <w:t>按周统计的此五周的驻店时</w:t>
-            </w:r>
-            <w:proofErr w:type="gramStart"/>
-            <w:r>
-              <w:rPr>
-                <w:rFonts w:hint="eastAsia"/>
-                <w:sz w:val="21"/>
-                <w:szCs w:val="21"/>
-              </w:rPr>
-              <w:t>长分析</w:t>
-            </w:r>
-            <w:proofErr w:type="gramEnd"/>
-            <w:r>
-              <w:rPr>
-                <w:rFonts w:hint="eastAsia"/>
-                <w:sz w:val="21"/>
-                <w:szCs w:val="21"/>
-              </w:rPr>
-              <w:t>数据</w:t>
+              <w:t>按周统计的此五周的驻店时长分析数据</w:t>
+            </w:r>
+            <w:r>
+              <w:rPr>
+                <w:rFonts w:hint="eastAsia"/>
+                <w:sz w:val="21"/>
+                <w:szCs w:val="21"/>
+              </w:rPr>
+              <w:t>，以及此后三周的预测数据</w:t>
             </w:r>
           </w:p>
         </w:tc>
@@ -9237,25 +9180,15 @@
                 <w:sz w:val="21"/>
                 <w:szCs w:val="21"/>
               </w:rPr>
-              <w:t>号的驻店时</w:t>
-            </w:r>
-            <w:proofErr w:type="gramStart"/>
-            <w:r>
-              <w:rPr>
-                <w:rFonts w:hint="eastAsia"/>
-                <w:sz w:val="21"/>
-                <w:szCs w:val="21"/>
-              </w:rPr>
-              <w:t>长分析</w:t>
-            </w:r>
-            <w:proofErr w:type="gramEnd"/>
-            <w:r>
-              <w:rPr>
-                <w:rFonts w:hint="eastAsia"/>
-                <w:sz w:val="21"/>
-                <w:szCs w:val="21"/>
-              </w:rPr>
-              <w:t>数据</w:t>
+              <w:t>号的驻店时长分析数据</w:t>
+            </w:r>
+            <w:r>
+              <w:rPr>
+                <w:rFonts w:hint="eastAsia"/>
+                <w:sz w:val="21"/>
+                <w:szCs w:val="21"/>
+              </w:rPr>
+              <w:t>，以及此后三天的预测数据</w:t>
             </w:r>
           </w:p>
         </w:tc>
@@ -9371,7 +9304,6 @@
                 <w:sz w:val="21"/>
                 <w:szCs w:val="21"/>
               </w:rPr>
-              <w:lastRenderedPageBreak/>
               <w:t>17:00:00</w:t>
             </w:r>
           </w:p>
@@ -9393,7 +9325,6 @@
                 <w:sz w:val="21"/>
                 <w:szCs w:val="21"/>
               </w:rPr>
-              <w:lastRenderedPageBreak/>
               <w:t>2017/5/1</w:t>
             </w:r>
           </w:p>
@@ -9409,7 +9340,6 @@
                 <w:sz w:val="21"/>
                 <w:szCs w:val="21"/>
               </w:rPr>
-              <w:lastRenderedPageBreak/>
               <w:t>21:00:00</w:t>
             </w:r>
           </w:p>
@@ -9431,35 +9361,15 @@
                 <w:sz w:val="21"/>
                 <w:szCs w:val="21"/>
               </w:rPr>
-              <w:lastRenderedPageBreak/>
-              <w:t>按小时统计的9点到21点</w:t>
-            </w:r>
-            <w:r>
-              <w:rPr>
-                <w:rFonts w:hint="eastAsia"/>
-                <w:sz w:val="21"/>
-                <w:szCs w:val="21"/>
-              </w:rPr>
-              <w:lastRenderedPageBreak/>
-              <w:t>的驻店时</w:t>
-            </w:r>
-            <w:proofErr w:type="gramStart"/>
-            <w:r>
-              <w:rPr>
-                <w:rFonts w:hint="eastAsia"/>
-                <w:sz w:val="21"/>
-                <w:szCs w:val="21"/>
-              </w:rPr>
-              <w:t>长分析</w:t>
-            </w:r>
-            <w:proofErr w:type="gramEnd"/>
-            <w:r>
-              <w:rPr>
-                <w:rFonts w:hint="eastAsia"/>
-                <w:sz w:val="21"/>
-                <w:szCs w:val="21"/>
-              </w:rPr>
-              <w:t>数据</w:t>
+              <w:t>按小时统计的9点到21点的驻店时长分析数据</w:t>
+            </w:r>
+            <w:r>
+              <w:rPr>
+                <w:rFonts w:hint="eastAsia"/>
+                <w:sz w:val="21"/>
+                <w:szCs w:val="21"/>
+              </w:rPr>
+              <w:t>，以及此后三个小时的预测数据</w:t>
             </w:r>
           </w:p>
         </w:tc>
@@ -9474,7 +9384,6 @@
         <w:rPr>
           <w:rFonts w:hint="eastAsia"/>
         </w:rPr>
-        <w:lastRenderedPageBreak/>
         <w:t>TUS1-4测试结果示例</w:t>
       </w:r>
       <w:bookmarkEnd w:id="23"/>
@@ -9486,9 +9395,9 @@
         </w:rPr>
         <w:drawing>
           <wp:inline distT="0" distB="0" distL="0" distR="0">
-            <wp:extent cx="5274310" cy="2858770"/>
-            <wp:effectExtent l="0" t="0" r="2540" b="0"/>
-            <wp:docPr id="11" name="图片 11"/>
+            <wp:extent cx="5274310" cy="2987040"/>
+            <wp:effectExtent l="0" t="0" r="2540" b="3810"/>
+            <wp:docPr id="22" name="图片 22"/>
             <wp:cNvGraphicFramePr>
               <a:graphicFrameLocks xmlns:a="http://schemas.openxmlformats.org/drawingml/2006/main" noChangeAspect="1"/>
             </wp:cNvGraphicFramePr>
@@ -9496,13 +9405,17 @@
               <a:graphicData uri="http://schemas.openxmlformats.org/drawingml/2006/picture">
                 <pic:pic xmlns:pic="http://schemas.openxmlformats.org/drawingml/2006/picture">
                   <pic:nvPicPr>
-                    <pic:cNvPr id="11" name="图片 11"/>
-                    <pic:cNvPicPr>
-                      <a:picLocks noChangeAspect="1"/>
-                    </pic:cNvPicPr>
+                    <pic:cNvPr id="22" name="驻店时长.png"/>
+                    <pic:cNvPicPr/>
                   </pic:nvPicPr>
                   <pic:blipFill>
-                    <a:blip r:embed="rId20"/>
+                    <a:blip r:embed="rId20">
+                      <a:extLst>
+                        <a:ext uri="{28A0092B-C50C-407E-A947-70E740481C1C}">
+                          <a14:useLocalDpi xmlns:a14="http://schemas.microsoft.com/office/drawing/2010/main" val="0"/>
+                        </a:ext>
+                      </a:extLst>
+                    </a:blip>
                     <a:stretch>
                       <a:fillRect/>
                     </a:stretch>
@@ -9510,7 +9423,7 @@
                   <pic:spPr>
                     <a:xfrm>
                       <a:off x="0" y="0"/>
-                      <a:ext cx="5274310" cy="2858770"/>
+                      <a:ext cx="5274310" cy="2987040"/>
                     </a:xfrm>
                     <a:prstGeom prst="rect">
                       <a:avLst/>
@@ -9737,6 +9650,7 @@
                 <w:sz w:val="21"/>
                 <w:szCs w:val="21"/>
               </w:rPr>
+              <w:lastRenderedPageBreak/>
               <w:t>TUS2-1</w:t>
             </w:r>
           </w:p>
@@ -9814,25 +9728,7 @@
                 <w:sz w:val="21"/>
                 <w:szCs w:val="21"/>
               </w:rPr>
-              <w:t>该时间的驻店时</w:t>
-            </w:r>
-            <w:proofErr w:type="gramStart"/>
-            <w:r>
-              <w:rPr>
-                <w:rFonts w:hint="eastAsia"/>
-                <w:sz w:val="21"/>
-                <w:szCs w:val="21"/>
-              </w:rPr>
-              <w:t>长各项</w:t>
-            </w:r>
-            <w:proofErr w:type="gramEnd"/>
-            <w:r>
-              <w:rPr>
-                <w:rFonts w:hint="eastAsia"/>
-                <w:sz w:val="21"/>
-                <w:szCs w:val="21"/>
-              </w:rPr>
-              <w:t>数据</w:t>
+              <w:t>该时间的驻店时长各项数据</w:t>
             </w:r>
           </w:p>
         </w:tc>
@@ -9856,7 +9752,6 @@
         <w:rPr>
           <w:noProof/>
         </w:rPr>
-        <w:lastRenderedPageBreak/>
         <w:drawing>
           <wp:inline distT="0" distB="0" distL="0" distR="0">
             <wp:extent cx="5274310" cy="2792095"/>
@@ -10359,6 +10254,14 @@
               </w:rPr>
               <w:t>年的来访周期分析数据</w:t>
             </w:r>
+            <w:r>
+              <w:rPr>
+                <w:rFonts w:hint="eastAsia"/>
+                <w:sz w:val="21"/>
+                <w:szCs w:val="21"/>
+              </w:rPr>
+              <w:t>，以及此后三年的预测数据</w:t>
+            </w:r>
           </w:p>
         </w:tc>
       </w:tr>
@@ -10554,6 +10457,14 @@
               </w:rPr>
               <w:t>月的来访周期分析数据</w:t>
             </w:r>
+            <w:r>
+              <w:rPr>
+                <w:rFonts w:hint="eastAsia"/>
+                <w:sz w:val="21"/>
+                <w:szCs w:val="21"/>
+              </w:rPr>
+              <w:t>，以及此后三个月的预测数据</w:t>
+            </w:r>
           </w:p>
         </w:tc>
       </w:tr>
@@ -10575,6 +10486,7 @@
                 <w:sz w:val="21"/>
                 <w:szCs w:val="21"/>
               </w:rPr>
+              <w:lastRenderedPageBreak/>
               <w:t>TUS</w:t>
             </w:r>
             <w:r>
@@ -10756,6 +10668,14 @@
                 <w:szCs w:val="21"/>
               </w:rPr>
               <w:t>按周统计的此五周的来访周期分析数据</w:t>
+            </w:r>
+            <w:r>
+              <w:rPr>
+                <w:rFonts w:hint="eastAsia"/>
+                <w:sz w:val="21"/>
+                <w:szCs w:val="21"/>
+              </w:rPr>
+              <w:t>，以及此后三周的预测数据</w:t>
             </w:r>
           </w:p>
         </w:tc>
@@ -10945,6 +10865,14 @@
               </w:rPr>
               <w:t>号的来访周期分析数据</w:t>
             </w:r>
+            <w:r>
+              <w:rPr>
+                <w:rFonts w:hint="eastAsia"/>
+                <w:sz w:val="21"/>
+                <w:szCs w:val="21"/>
+              </w:rPr>
+              <w:t>，以及此后三天的预测数据</w:t>
+            </w:r>
           </w:p>
         </w:tc>
       </w:tr>
@@ -11059,7 +10987,6 @@
                 <w:sz w:val="21"/>
                 <w:szCs w:val="21"/>
               </w:rPr>
-              <w:lastRenderedPageBreak/>
               <w:t>17:00:00</w:t>
             </w:r>
           </w:p>
@@ -11081,7 +11008,6 @@
                 <w:sz w:val="21"/>
                 <w:szCs w:val="21"/>
               </w:rPr>
-              <w:lastRenderedPageBreak/>
               <w:t>2017/5/1</w:t>
             </w:r>
           </w:p>
@@ -11097,7 +11023,6 @@
                 <w:sz w:val="21"/>
                 <w:szCs w:val="21"/>
               </w:rPr>
-              <w:lastRenderedPageBreak/>
               <w:t>21:00:00</w:t>
             </w:r>
           </w:p>
@@ -11119,17 +11044,15 @@
                 <w:sz w:val="21"/>
                 <w:szCs w:val="21"/>
               </w:rPr>
-              <w:lastRenderedPageBreak/>
-              <w:t>按小时统计的9点到21点</w:t>
-            </w:r>
-            <w:r>
-              <w:rPr>
-                <w:rFonts w:hint="eastAsia"/>
-                <w:sz w:val="21"/>
-                <w:szCs w:val="21"/>
-              </w:rPr>
-              <w:lastRenderedPageBreak/>
-              <w:t>的来访周期分析数据</w:t>
+              <w:t>按小时统计的9点到21点的来访周期分析数据</w:t>
+            </w:r>
+            <w:r>
+              <w:rPr>
+                <w:rFonts w:hint="eastAsia"/>
+                <w:sz w:val="21"/>
+                <w:szCs w:val="21"/>
+              </w:rPr>
+              <w:t>，以及此后三个小时的预测数据</w:t>
             </w:r>
           </w:p>
         </w:tc>
@@ -11144,7 +11067,6 @@
         <w:rPr>
           <w:rFonts w:hint="eastAsia"/>
         </w:rPr>
-        <w:lastRenderedPageBreak/>
         <w:t>YUS1-4测试结果示例</w:t>
       </w:r>
       <w:bookmarkEnd w:id="28"/>
@@ -11156,9 +11078,9 @@
         </w:rPr>
         <w:drawing>
           <wp:inline distT="0" distB="0" distL="0" distR="0">
-            <wp:extent cx="5274310" cy="2875915"/>
-            <wp:effectExtent l="0" t="0" r="2540" b="635"/>
-            <wp:docPr id="14" name="图片 14"/>
+            <wp:extent cx="5274310" cy="2989580"/>
+            <wp:effectExtent l="0" t="0" r="2540" b="1270"/>
+            <wp:docPr id="24" name="图片 24"/>
             <wp:cNvGraphicFramePr>
               <a:graphicFrameLocks xmlns:a="http://schemas.openxmlformats.org/drawingml/2006/main" noChangeAspect="1"/>
             </wp:cNvGraphicFramePr>
@@ -11166,13 +11088,17 @@
               <a:graphicData uri="http://schemas.openxmlformats.org/drawingml/2006/picture">
                 <pic:pic xmlns:pic="http://schemas.openxmlformats.org/drawingml/2006/picture">
                   <pic:nvPicPr>
-                    <pic:cNvPr id="14" name="图片 14"/>
-                    <pic:cNvPicPr>
-                      <a:picLocks noChangeAspect="1"/>
-                    </pic:cNvPicPr>
+                    <pic:cNvPr id="24" name="来访周器.png"/>
+                    <pic:cNvPicPr/>
                   </pic:nvPicPr>
                   <pic:blipFill>
-                    <a:blip r:embed="rId22"/>
+                    <a:blip r:embed="rId22">
+                      <a:extLst>
+                        <a:ext uri="{28A0092B-C50C-407E-A947-70E740481C1C}">
+                          <a14:useLocalDpi xmlns:a14="http://schemas.microsoft.com/office/drawing/2010/main" val="0"/>
+                        </a:ext>
+                      </a:extLst>
+                    </a:blip>
                     <a:stretch>
                       <a:fillRect/>
                     </a:stretch>
@@ -11180,7 +11106,7 @@
                   <pic:spPr>
                     <a:xfrm>
                       <a:off x="0" y="0"/>
-                      <a:ext cx="5274310" cy="2875915"/>
+                      <a:ext cx="5274310" cy="2989580"/>
                     </a:xfrm>
                     <a:prstGeom prst="rect">
                       <a:avLst/>
@@ -11407,6 +11333,7 @@
                 <w:sz w:val="21"/>
                 <w:szCs w:val="21"/>
               </w:rPr>
+              <w:lastRenderedPageBreak/>
               <w:t>TUS2-1</w:t>
             </w:r>
           </w:p>
@@ -11508,7 +11435,6 @@
         <w:rPr>
           <w:noProof/>
         </w:rPr>
-        <w:lastRenderedPageBreak/>
         <w:drawing>
           <wp:inline distT="0" distB="0" distL="0" distR="0">
             <wp:extent cx="5274310" cy="2787015"/>
@@ -11579,35 +11505,7 @@
         <w:rPr>
           <w:rFonts w:hint="eastAsia"/>
         </w:rPr>
-        <w:t>使用</w:t>
-      </w:r>
-      <w:proofErr w:type="spellStart"/>
-      <w:r>
-        <w:rPr>
-          <w:rFonts w:hint="eastAsia"/>
-        </w:rPr>
-        <w:t>Jmeter</w:t>
-      </w:r>
-      <w:proofErr w:type="spellEnd"/>
-      <w:r>
-        <w:rPr>
-          <w:rFonts w:hint="eastAsia"/>
-        </w:rPr>
-        <w:t>进行并发测试，通过</w:t>
-      </w:r>
-      <w:proofErr w:type="spellStart"/>
-      <w:r>
-        <w:rPr>
-          <w:rFonts w:hint="eastAsia"/>
-        </w:rPr>
-        <w:t>Jmeter</w:t>
-      </w:r>
-      <w:proofErr w:type="spellEnd"/>
-      <w:r>
-        <w:rPr>
-          <w:rFonts w:hint="eastAsia"/>
-        </w:rPr>
-        <w:t>客户端发送Http</w:t>
+        <w:t>使用Jmeter进行并发测试，通过Jmeter客户端发送Http</w:t>
       </w:r>
       <w:r>
         <w:t xml:space="preserve"> request</w:t>
@@ -11625,21 +11523,7 @@
         <w:rPr>
           <w:rFonts w:hint="eastAsia"/>
         </w:rPr>
-        <w:t>），以模仿1000+的</w:t>
-      </w:r>
-      <w:proofErr w:type="spellStart"/>
-      <w:r>
-        <w:rPr>
-          <w:rFonts w:hint="eastAsia"/>
-        </w:rPr>
-        <w:t>Wifi</w:t>
-      </w:r>
-      <w:proofErr w:type="spellEnd"/>
-      <w:r>
-        <w:rPr>
-          <w:rFonts w:hint="eastAsia"/>
-        </w:rPr>
-        <w:t>探针同时向数据接收服务器发送数据，具体步骤描述如下：</w:t>
+        <w:t>），以模仿1000+的Wifi探针同时向数据接收服务器发送数据，具体步骤描述如下：</w:t>
       </w:r>
     </w:p>
     <w:p>
@@ -11671,21 +11555,7 @@
         <w:rPr>
           <w:rFonts w:hint="eastAsia"/>
         </w:rPr>
-        <w:t>添加线程组，设置</w:t>
-      </w:r>
-      <w:proofErr w:type="gramStart"/>
-      <w:r>
-        <w:rPr>
-          <w:rFonts w:hint="eastAsia"/>
-        </w:rPr>
-        <w:t>线程数</w:t>
-      </w:r>
-      <w:proofErr w:type="gramEnd"/>
-      <w:r>
-        <w:rPr>
-          <w:rFonts w:hint="eastAsia"/>
-        </w:rPr>
-        <w:t>为1000</w:t>
+        <w:t>添加线程组，设置线程数为1000</w:t>
       </w:r>
     </w:p>
     <w:p>
@@ -11728,19 +11598,12 @@
         </w:rPr>
         <w:t>并配置服务器地址，访问路径，POST方式，携带的</w:t>
       </w:r>
-      <w:proofErr w:type="spellStart"/>
       <w:r>
         <w:rPr>
           <w:rFonts w:hint="eastAsia"/>
         </w:rPr>
-        <w:t>json</w:t>
-      </w:r>
-      <w:proofErr w:type="spellEnd"/>
-      <w:r>
-        <w:rPr>
-          <w:rFonts w:hint="eastAsia"/>
-        </w:rPr>
-        <w:t>数据</w:t>
+        <w:lastRenderedPageBreak/>
+        <w:t>json数据</w:t>
       </w:r>
     </w:p>
     <w:p>
@@ -11774,28 +11637,13 @@
     </w:p>
     <w:p>
       <w:r>
-        <w:lastRenderedPageBreak/>
         <w:t xml:space="preserve">Http </w:t>
       </w:r>
       <w:r>
         <w:rPr>
           <w:rFonts w:hint="eastAsia"/>
         </w:rPr>
-        <w:t>request中携带的</w:t>
-      </w:r>
-      <w:proofErr w:type="spellStart"/>
-      <w:r>
-        <w:rPr>
-          <w:rFonts w:hint="eastAsia"/>
-        </w:rPr>
-        <w:t>json</w:t>
-      </w:r>
-      <w:proofErr w:type="spellEnd"/>
-      <w:r>
-        <w:rPr>
-          <w:rFonts w:hint="eastAsia"/>
-        </w:rPr>
-        <w:t>数据如下：</w:t>
+        <w:t>request中携带的json数据如下：</w:t>
       </w:r>
     </w:p>
     <w:p>
@@ -11810,23 +11658,7 @@
     </w:p>
     <w:p>
       <w:r>
-        <w:t xml:space="preserve">      "</w:t>
-      </w:r>
-      <w:proofErr w:type="spellStart"/>
-      <w:r>
-        <w:t>mmac</w:t>
-      </w:r>
-      <w:proofErr w:type="spellEnd"/>
-      <w:r>
-        <w:t>": "5e:cf:7f:</w:t>
-      </w:r>
-      <w:proofErr w:type="gramStart"/>
-      <w:r>
-        <w:t>10:f</w:t>
-      </w:r>
-      <w:proofErr w:type="gramEnd"/>
-      <w:r>
-        <w:t xml:space="preserve">3:77", </w:t>
+        <w:t xml:space="preserve">      "mmac": "5e:cf:7f:10:f3:77", </w:t>
       </w:r>
     </w:p>
     <w:p>
@@ -11836,44 +11668,12 @@
     </w:p>
     <w:p>
       <w:r>
-        <w:t xml:space="preserve">      "</w:t>
-      </w:r>
-      <w:proofErr w:type="spellStart"/>
-      <w:r>
-        <w:t>wssid</w:t>
-      </w:r>
-      <w:proofErr w:type="spellEnd"/>
-      <w:r>
-        <w:t>":  "</w:t>
-      </w:r>
-      <w:proofErr w:type="spellStart"/>
-      <w:r>
-        <w:t>kaituo</w:t>
-      </w:r>
-      <w:proofErr w:type="spellEnd"/>
-      <w:r>
-        <w:t xml:space="preserve">", </w:t>
+        <w:t xml:space="preserve">      "wssid":  "kaituo", </w:t>
       </w:r>
     </w:p>
     <w:p>
       <w:r>
-        <w:t xml:space="preserve">      "</w:t>
-      </w:r>
-      <w:proofErr w:type="spellStart"/>
-      <w:r>
-        <w:t>wmac</w:t>
-      </w:r>
-      <w:proofErr w:type="spellEnd"/>
-      <w:r>
-        <w:t>": "a8:57:4e:c</w:t>
-      </w:r>
-      <w:proofErr w:type="gramStart"/>
-      <w:r>
-        <w:t>0:d</w:t>
-      </w:r>
-      <w:proofErr w:type="gramEnd"/>
-      <w:r>
-        <w:t xml:space="preserve">4:8c", </w:t>
+        <w:t xml:space="preserve">      "wmac": "a8:57:4e:c0:d4:8c", </w:t>
       </w:r>
     </w:p>
     <w:p>
@@ -11883,41 +11683,17 @@
     </w:p>
     <w:p>
       <w:r>
-        <w:t xml:space="preserve">      "</w:t>
-      </w:r>
-      <w:proofErr w:type="spellStart"/>
-      <w:r>
-        <w:t>lat</w:t>
-      </w:r>
-      <w:proofErr w:type="spellEnd"/>
-      <w:r>
-        <w:t xml:space="preserve">":    "30.748093",  </w:t>
+        <w:t xml:space="preserve">      "lat":    "30.748093",  </w:t>
       </w:r>
     </w:p>
     <w:p>
       <w:r>
-        <w:t xml:space="preserve">      "</w:t>
-      </w:r>
-      <w:proofErr w:type="spellStart"/>
-      <w:r>
-        <w:t>lon</w:t>
-      </w:r>
-      <w:proofErr w:type="spellEnd"/>
-      <w:r>
-        <w:t xml:space="preserve">":    "103.973083",      </w:t>
+        <w:t xml:space="preserve">      "lon":    "103.973083",      </w:t>
       </w:r>
     </w:p>
     <w:p>
       <w:r>
-        <w:t xml:space="preserve">      "</w:t>
-      </w:r>
-      <w:proofErr w:type="spellStart"/>
-      <w:r>
-        <w:t>addr</w:t>
-      </w:r>
-      <w:proofErr w:type="spellEnd"/>
-      <w:r>
-        <w:t xml:space="preserve">":    "江苏省南京市玄武大道699-22号", </w:t>
+        <w:t xml:space="preserve">      "addr":    "江苏省南京市玄武大道699-22号", </w:t>
       </w:r>
     </w:p>
     <w:p>
@@ -11935,28 +11711,12 @@
     </w:p>
     <w:p>
       <w:r>
-        <w:t xml:space="preserve">               "mac":  "9</w:t>
-      </w:r>
-      <w:proofErr w:type="gramStart"/>
-      <w:r>
-        <w:t>a:21:6</w:t>
-      </w:r>
-      <w:proofErr w:type="gramEnd"/>
-      <w:r>
-        <w:t xml:space="preserve">a:7b:62:6a", </w:t>
+        <w:t xml:space="preserve">               "mac":  "9a:21:6a:7b:62:6a", </w:t>
       </w:r>
     </w:p>
     <w:p>
       <w:r>
-        <w:t xml:space="preserve">               "</w:t>
-      </w:r>
-      <w:proofErr w:type="spellStart"/>
-      <w:r>
-        <w:t>rssi</w:t>
-      </w:r>
-      <w:proofErr w:type="spellEnd"/>
-      <w:r>
-        <w:t>": "-30",</w:t>
+        <w:t xml:space="preserve">               "rssi": "-30",</w:t>
       </w:r>
     </w:p>
     <w:p>
@@ -11976,67 +11736,28 @@
     </w:p>
     <w:p>
       <w:r>
-        <w:t xml:space="preserve">               "</w:t>
-      </w:r>
-      <w:proofErr w:type="spellStart"/>
-      <w:r>
-        <w:t>ts</w:t>
-      </w:r>
-      <w:proofErr w:type="spellEnd"/>
-      <w:r>
-        <w:t xml:space="preserve">":   "hello", </w:t>
+        <w:t xml:space="preserve">               "ts":   "hello", </w:t>
       </w:r>
     </w:p>
     <w:p>
       <w:r>
-        <w:t xml:space="preserve">               "</w:t>
-      </w:r>
-      <w:proofErr w:type="spellStart"/>
-      <w:r>
-        <w:t>tmc</w:t>
-      </w:r>
-      <w:proofErr w:type="spellEnd"/>
-      <w:r>
-        <w:t>":  "</w:t>
-      </w:r>
-      <w:proofErr w:type="gramStart"/>
-      <w:r>
-        <w:t>00:01:02:03:04:05</w:t>
-      </w:r>
-      <w:proofErr w:type="gramEnd"/>
-      <w:r>
-        <w:t>",</w:t>
+        <w:t xml:space="preserve">               "tmc":  "00:01:02:03:04:05",</w:t>
       </w:r>
     </w:p>
     <w:p>
       <w:r>
-        <w:t xml:space="preserve">               "</w:t>
-      </w:r>
-      <w:proofErr w:type="spellStart"/>
-      <w:r>
-        <w:t>tc</w:t>
-      </w:r>
-      <w:proofErr w:type="spellEnd"/>
-      <w:r>
-        <w:t xml:space="preserve">":   "Y", </w:t>
+        <w:t xml:space="preserve">               "tc":   "Y", </w:t>
       </w:r>
     </w:p>
     <w:p>
       <w:r>
+        <w:lastRenderedPageBreak/>
         <w:t xml:space="preserve">               "ds":   "N",</w:t>
       </w:r>
     </w:p>
     <w:p>
       <w:r>
-        <w:t xml:space="preserve">               "essid0":"七天连锁_</w:t>
-      </w:r>
-      <w:proofErr w:type="spellStart"/>
-      <w:r>
-        <w:t>wifi</w:t>
-      </w:r>
-      <w:proofErr w:type="spellEnd"/>
-      <w:r>
-        <w:t>",</w:t>
+        <w:t xml:space="preserve">               "essid0":"七天连锁_wifi",</w:t>
       </w:r>
     </w:p>
     <w:p>
@@ -12046,7 +11767,6 @@
     </w:p>
     <w:p>
       <w:r>
-        <w:lastRenderedPageBreak/>
         <w:t xml:space="preserve">               "essid2":"东方明珠",</w:t>
       </w:r>
     </w:p>
@@ -12081,28 +11801,12 @@
     </w:p>
     <w:p>
       <w:r>
-        <w:t xml:space="preserve">                        "mac":  "1</w:t>
-      </w:r>
-      <w:proofErr w:type="gramStart"/>
-      <w:r>
-        <w:t>c:31:72:5</w:t>
-      </w:r>
-      <w:proofErr w:type="gramEnd"/>
-      <w:r>
-        <w:t>c:83:6b",</w:t>
+        <w:t xml:space="preserve">                        "mac":  "1c:31:72:5c:83:6b",</w:t>
       </w:r>
     </w:p>
     <w:p>
       <w:r>
-        <w:t xml:space="preserve">                        "</w:t>
-      </w:r>
-      <w:proofErr w:type="spellStart"/>
-      <w:r>
-        <w:t>rssi</w:t>
-      </w:r>
-      <w:proofErr w:type="spellEnd"/>
-      <w:r>
-        <w:t>": "-69",</w:t>
+        <w:t xml:space="preserve">                        "rssi": "-69",</w:t>
       </w:r>
     </w:p>
     <w:p>
@@ -12112,49 +11816,17 @@
     </w:p>
     <w:p>
       <w:r>
-        <w:t xml:space="preserve">                        "</w:t>
-      </w:r>
-      <w:proofErr w:type="spellStart"/>
-      <w:r>
-        <w:t>ts</w:t>
-      </w:r>
-      <w:proofErr w:type="spellEnd"/>
-      <w:r>
-        <w:t>":   "world",</w:t>
+        <w:t xml:space="preserve">                        "ts":   "world",</w:t>
       </w:r>
     </w:p>
     <w:p>
       <w:r>
-        <w:t xml:space="preserve">                        "</w:t>
-      </w:r>
-      <w:proofErr w:type="spellStart"/>
-      <w:r>
-        <w:t>tmc</w:t>
-      </w:r>
-      <w:proofErr w:type="spellEnd"/>
-      <w:r>
-        <w:t>":  "</w:t>
-      </w:r>
-      <w:proofErr w:type="gramStart"/>
-      <w:r>
-        <w:t>00:01:02:03:04:06</w:t>
-      </w:r>
-      <w:proofErr w:type="gramEnd"/>
-      <w:r>
-        <w:t>",</w:t>
+        <w:t xml:space="preserve">                        "tmc":  "00:01:02:03:04:06",</w:t>
       </w:r>
     </w:p>
     <w:p>
       <w:r>
-        <w:t xml:space="preserve">                        "</w:t>
-      </w:r>
-      <w:proofErr w:type="spellStart"/>
-      <w:r>
-        <w:t>tc</w:t>
-      </w:r>
-      <w:proofErr w:type="spellEnd"/>
-      <w:r>
-        <w:t>":   "Y",</w:t>
+        <w:t xml:space="preserve">                        "tc":   "Y",</w:t>
       </w:r>
     </w:p>
     <w:p>
@@ -12164,15 +11836,7 @@
     </w:p>
     <w:p>
       <w:r>
-        <w:t xml:space="preserve">                "essid0":  "七天连锁_</w:t>
-      </w:r>
-      <w:proofErr w:type="spellStart"/>
-      <w:r>
-        <w:t>wifi</w:t>
-      </w:r>
-      <w:proofErr w:type="spellEnd"/>
-      <w:r>
-        <w:t>",</w:t>
+        <w:t xml:space="preserve">                "essid0":  "七天连锁_wifi",</w:t>
       </w:r>
     </w:p>
     <w:p>
@@ -12197,6 +11861,7 @@
     </w:p>
     <w:p>
       <w:r>
+        <w:lastRenderedPageBreak/>
         <w:t xml:space="preserve">                "essid5":"xiong",</w:t>
       </w:r>
     </w:p>
@@ -12212,7 +11877,6 @@
     </w:p>
     <w:p>
       <w:r>
-        <w:lastRenderedPageBreak/>
         <w:t>}</w:t>
       </w:r>
     </w:p>
@@ -12315,6 +11979,7 @@
         <w:rPr>
           <w:noProof/>
         </w:rPr>
+        <w:lastRenderedPageBreak/>
         <w:drawing>
           <wp:inline distT="0" distB="0" distL="0" distR="0">
             <wp:extent cx="5274310" cy="2969895"/>
@@ -12442,7 +12107,7 @@
         <w:bCs/>
         <w:noProof/>
       </w:rPr>
-      <w:t>5</w:t>
+      <w:t>7</w:t>
     </w:r>
     <w:r>
       <w:rPr>
@@ -12490,7 +12155,7 @@
         <w:bCs/>
         <w:noProof/>
       </w:rPr>
-      <w:t>18</w:t>
+      <w:t>19</w:t>
     </w:r>
     <w:r>
       <w:rPr>
@@ -14759,6 +14424,7 @@
     <w:rsid w:val="00404E0A"/>
     <w:rsid w:val="00451E7E"/>
     <w:rsid w:val="004E19DC"/>
+    <w:rsid w:val="005D17AA"/>
     <w:rsid w:val="00A31DA2"/>
     <w:rsid w:val="00A547BC"/>
     <w:rsid w:val="00C9662B"/>
@@ -15556,7 +15222,7 @@
 </file>
 
 <file path=customXml/itemProps3.xml><?xml version="1.0" encoding="utf-8"?>
-<ds:datastoreItem xmlns:ds="http://schemas.openxmlformats.org/officeDocument/2006/customXml" ds:itemID="{6FAE2A72-297E-448A-BE06-1EF7E1389C21}">
+<ds:datastoreItem xmlns:ds="http://schemas.openxmlformats.org/officeDocument/2006/customXml" ds:itemID="{EF83E6A8-2E24-4247-918F-085CCD9572B3}">
   <ds:schemaRefs>
     <ds:schemaRef ds:uri="http://schemas.openxmlformats.org/officeDocument/2006/bibliography"/>
   </ds:schemaRefs>

</xml_diff>